<commit_message>
Implemented initial version of standard user search dashboard
</commit_message>
<xml_diff>
--- a/Documents/Urban Rider - Prototypes.docx
+++ b/Documents/Urban Rider - Prototypes.docx
@@ -249,6 +249,12 @@
     </w:p>
     <w:sdt>
       <w:sdtPr>
+        <w:rPr>
+          <w:rFonts w:asciiTheme="minorHAnsi" w:eastAsiaTheme="minorHAnsi" w:hAnsiTheme="minorHAnsi" w:cstheme="minorBidi"/>
+          <w:color w:val="auto"/>
+          <w:sz w:val="22"/>
+          <w:szCs w:val="22"/>
+        </w:rPr>
         <w:id w:val="-9829825"/>
         <w:docPartObj>
           <w:docPartGallery w:val="Table of Contents"/>
@@ -257,13 +263,9 @@
       </w:sdtPr>
       <w:sdtEndPr>
         <w:rPr>
-          <w:rFonts w:asciiTheme="minorHAnsi" w:eastAsiaTheme="minorHAnsi" w:hAnsiTheme="minorHAnsi" w:cstheme="minorBidi"/>
           <w:b/>
           <w:bCs/>
           <w:noProof/>
-          <w:color w:val="auto"/>
-          <w:sz w:val="22"/>
-          <w:szCs w:val="22"/>
         </w:rPr>
       </w:sdtEndPr>
       <w:sdtContent>
@@ -411,7 +413,7 @@
                 <w:noProof/>
                 <w:webHidden/>
               </w:rPr>
-              <w:t>4</w:t>
+              <w:t>5</w:t>
             </w:r>
             <w:r>
               <w:rPr>
@@ -480,7 +482,7 @@
                 <w:noProof/>
                 <w:webHidden/>
               </w:rPr>
-              <w:t>5</w:t>
+              <w:t>6</w:t>
             </w:r>
             <w:r>
               <w:rPr>
@@ -550,7 +552,7 @@
                 <w:noProof/>
                 <w:webHidden/>
               </w:rPr>
-              <w:t>6</w:t>
+              <w:t>7</w:t>
             </w:r>
             <w:r>
               <w:rPr>
@@ -620,7 +622,7 @@
                 <w:noProof/>
                 <w:webHidden/>
               </w:rPr>
-              <w:t>7</w:t>
+              <w:t>8</w:t>
             </w:r>
             <w:r>
               <w:rPr>
@@ -690,7 +692,7 @@
                 <w:noProof/>
                 <w:webHidden/>
               </w:rPr>
-              <w:t>9</w:t>
+              <w:t>10</w:t>
             </w:r>
             <w:r>
               <w:rPr>
@@ -760,7 +762,7 @@
                 <w:noProof/>
                 <w:webHidden/>
               </w:rPr>
-              <w:t>10</w:t>
+              <w:t>11</w:t>
             </w:r>
             <w:r>
               <w:rPr>
@@ -829,7 +831,7 @@
                 <w:noProof/>
                 <w:webHidden/>
               </w:rPr>
-              <w:t>11</w:t>
+              <w:t>12</w:t>
             </w:r>
             <w:r>
               <w:rPr>
@@ -899,7 +901,7 @@
                 <w:noProof/>
                 <w:webHidden/>
               </w:rPr>
-              <w:t>12</w:t>
+              <w:t>13</w:t>
             </w:r>
             <w:r>
               <w:rPr>
@@ -969,7 +971,7 @@
                 <w:noProof/>
                 <w:webHidden/>
               </w:rPr>
-              <w:t>13</w:t>
+              <w:t>14</w:t>
             </w:r>
             <w:r>
               <w:rPr>
@@ -1039,7 +1041,7 @@
                 <w:noProof/>
                 <w:webHidden/>
               </w:rPr>
-              <w:t>14</w:t>
+              <w:t>15</w:t>
             </w:r>
             <w:r>
               <w:rPr>
@@ -1109,7 +1111,7 @@
                 <w:noProof/>
                 <w:webHidden/>
               </w:rPr>
-              <w:t>15</w:t>
+              <w:t>16</w:t>
             </w:r>
             <w:r>
               <w:rPr>
@@ -1179,7 +1181,7 @@
                 <w:noProof/>
                 <w:webHidden/>
               </w:rPr>
-              <w:t>16</w:t>
+              <w:t>17</w:t>
             </w:r>
             <w:r>
               <w:rPr>
@@ -1249,7 +1251,7 @@
                 <w:noProof/>
                 <w:webHidden/>
               </w:rPr>
-              <w:t>17</w:t>
+              <w:t>18</w:t>
             </w:r>
             <w:r>
               <w:rPr>
@@ -1306,9 +1308,112 @@
     <w:p>
       <w:pPr>
         <w:pStyle w:val="Heading1"/>
-      </w:pPr>
-      <w:r>
-        <w:lastRenderedPageBreak/>
+        <w:rPr>
+          <w:lang w:val="fr-FR"/>
+        </w:rPr>
+      </w:pPr>
+      <w:r>
+        <w:rPr>
+          <w:lang w:val="fr-FR"/>
+        </w:rPr>
+        <w:t>Task map</w:t>
+      </w:r>
+    </w:p>
+    <w:p>
+      <w:pPr>
+        <w:jc w:val="center"/>
+        <w:rPr>
+          <w:color w:val="FFC000"/>
+          <w:lang w:val="fr-FR"/>
+        </w:rPr>
+      </w:pPr>
+    </w:p>
+    <w:p>
+      <w:pPr>
+        <w:jc w:val="center"/>
+        <w:rPr>
+          <w:color w:val="FFC000"/>
+          <w:lang w:val="fr-FR"/>
+        </w:rPr>
+      </w:pPr>
+      <w:r>
+        <w:rPr>
+          <w:color w:val="FFC000"/>
+          <w:lang w:val="fr-FR"/>
+        </w:rPr>
+        <w:t>Marcus</w:t>
+      </w:r>
+    </w:p>
+    <w:p>
+      <w:pPr>
+        <w:jc w:val="center"/>
+        <w:rPr>
+          <w:color w:val="FF0000"/>
+          <w:lang w:val="fr-FR"/>
+        </w:rPr>
+      </w:pPr>
+      <w:r>
+        <w:rPr>
+          <w:color w:val="FF0000"/>
+          <w:lang w:val="fr-FR"/>
+        </w:rPr>
+        <w:t>Alexandra</w:t>
+      </w:r>
+    </w:p>
+    <w:p>
+      <w:pPr>
+        <w:jc w:val="center"/>
+        <w:rPr>
+          <w:color w:val="538135" w:themeColor="accent6" w:themeShade="BF"/>
+          <w:lang w:val="fr-FR"/>
+        </w:rPr>
+      </w:pPr>
+      <w:r>
+        <w:rPr>
+          <w:color w:val="538135" w:themeColor="accent6" w:themeShade="BF"/>
+          <w:lang w:val="fr-FR"/>
+        </w:rPr>
+        <w:t>Manuel</w:t>
+      </w:r>
+    </w:p>
+    <w:p>
+      <w:pPr>
+        <w:jc w:val="center"/>
+        <w:rPr>
+          <w:color w:val="0070C0"/>
+          <w:lang w:val="fr-FR"/>
+        </w:rPr>
+      </w:pPr>
+      <w:r>
+        <w:rPr>
+          <w:color w:val="0070C0"/>
+          <w:lang w:val="fr-FR"/>
+        </w:rPr>
+        <w:t>Alexandru</w:t>
+      </w:r>
+    </w:p>
+    <w:p>
+      <w:pPr>
+        <w:rPr>
+          <w:rFonts w:asciiTheme="majorHAnsi" w:eastAsiaTheme="majorEastAsia" w:hAnsiTheme="majorHAnsi" w:cstheme="majorBidi"/>
+          <w:color w:val="2F5496" w:themeColor="accent1" w:themeShade="BF"/>
+          <w:sz w:val="32"/>
+          <w:szCs w:val="32"/>
+          <w:lang w:val="fr-FR"/>
+        </w:rPr>
+      </w:pPr>
+      <w:r>
+        <w:rPr>
+          <w:lang w:val="fr-FR"/>
+        </w:rPr>
+        <w:br w:type="page"/>
+      </w:r>
+    </w:p>
+    <w:p>
+      <w:pPr>
+        <w:pStyle w:val="Heading1"/>
+      </w:pPr>
+      <w:r>
         <w:t>Login</w:t>
       </w:r>
       <w:bookmarkEnd w:id="1"/>
@@ -1327,9 +1432,9 @@
           <w:noProof/>
         </w:rPr>
         <w:drawing>
-          <wp:inline distT="0" distB="0" distL="0" distR="0" wp14:anchorId="0F444133" wp14:editId="3534B68C">
+          <wp:inline distT="0" distB="0" distL="0" distR="0" wp14:anchorId="0F444133" wp14:editId="6610489B">
             <wp:extent cx="1828800" cy="3253740"/>
-            <wp:effectExtent l="0" t="0" r="0" b="3810"/>
+            <wp:effectExtent l="152400" t="114300" r="152400" b="137160"/>
             <wp:docPr id="1" name="Picture 1"/>
             <wp:cNvGraphicFramePr>
               <a:graphicFrameLocks xmlns:a="http://schemas.openxmlformats.org/drawingml/2006/main" noChangeAspect="1"/>
@@ -1361,6 +1466,36 @@
                     <a:prstGeom prst="rect">
                       <a:avLst/>
                     </a:prstGeom>
+                    <a:solidFill>
+                      <a:srgbClr val="FFFFFF">
+                        <a:shade val="85000"/>
+                      </a:srgbClr>
+                    </a:solidFill>
+                    <a:ln w="88900" cap="sq">
+                      <a:solidFill>
+                        <a:srgbClr val="FFC000"/>
+                      </a:solidFill>
+                      <a:miter lim="800000"/>
+                    </a:ln>
+                    <a:effectLst>
+                      <a:outerShdw blurRad="55000" dist="18000" dir="5400000" algn="tl" rotWithShape="0">
+                        <a:srgbClr val="000000">
+                          <a:alpha val="40000"/>
+                        </a:srgbClr>
+                      </a:outerShdw>
+                    </a:effectLst>
+                    <a:scene3d>
+                      <a:camera prst="orthographicFront"/>
+                      <a:lightRig rig="twoPt" dir="t">
+                        <a:rot lat="0" lon="0" rev="7200000"/>
+                      </a:lightRig>
+                    </a:scene3d>
+                    <a:sp3d>
+                      <a:bevelT w="25400" h="19050"/>
+                      <a:contourClr>
+                        <a:srgbClr val="FFFFFF"/>
+                      </a:contourClr>
+                    </a:sp3d>
                   </pic:spPr>
                 </pic:pic>
               </a:graphicData>
@@ -1379,9 +1514,9 @@
           <w:noProof/>
         </w:rPr>
         <w:drawing>
-          <wp:inline distT="0" distB="0" distL="0" distR="0" wp14:anchorId="003B576B" wp14:editId="321D1AAB">
+          <wp:inline distT="0" distB="0" distL="0" distR="0" wp14:anchorId="003B576B" wp14:editId="032929FE">
             <wp:extent cx="1828800" cy="3253740"/>
-            <wp:effectExtent l="0" t="0" r="0" b="3810"/>
+            <wp:effectExtent l="152400" t="114300" r="152400" b="137160"/>
             <wp:docPr id="3" name="Picture 3"/>
             <wp:cNvGraphicFramePr>
               <a:graphicFrameLocks xmlns:a="http://schemas.openxmlformats.org/drawingml/2006/main" noChangeAspect="1"/>
@@ -1413,6 +1548,36 @@
                     <a:prstGeom prst="rect">
                       <a:avLst/>
                     </a:prstGeom>
+                    <a:solidFill>
+                      <a:srgbClr val="FFFFFF">
+                        <a:shade val="85000"/>
+                      </a:srgbClr>
+                    </a:solidFill>
+                    <a:ln w="88900" cap="sq">
+                      <a:solidFill>
+                        <a:srgbClr val="FFC000"/>
+                      </a:solidFill>
+                      <a:miter lim="800000"/>
+                    </a:ln>
+                    <a:effectLst>
+                      <a:outerShdw blurRad="55000" dist="18000" dir="5400000" algn="tl" rotWithShape="0">
+                        <a:srgbClr val="000000">
+                          <a:alpha val="40000"/>
+                        </a:srgbClr>
+                      </a:outerShdw>
+                    </a:effectLst>
+                    <a:scene3d>
+                      <a:camera prst="orthographicFront"/>
+                      <a:lightRig rig="twoPt" dir="t">
+                        <a:rot lat="0" lon="0" rev="7200000"/>
+                      </a:lightRig>
+                    </a:scene3d>
+                    <a:sp3d>
+                      <a:bevelT w="25400" h="19050"/>
+                      <a:contourClr>
+                        <a:srgbClr val="FFFFFF"/>
+                      </a:contourClr>
+                    </a:sp3d>
                   </pic:spPr>
                 </pic:pic>
               </a:graphicData>
@@ -1433,7 +1598,6 @@
       </w:pPr>
       <w:bookmarkStart w:id="3" w:name="_Toc55502764"/>
       <w:r>
-        <w:lastRenderedPageBreak/>
         <w:t>Scenariul 1</w:t>
       </w:r>
       <w:r>
@@ -1460,9 +1624,6 @@
         </w:rPr>
       </w:pPr>
       <w:r>
-        <w:rPr>
-          <w:lang w:val="fr-FR"/>
-        </w:rPr>
         <w:t xml:space="preserve">In cea de-a doua imagine </w:t>
       </w:r>
       <w:r>
@@ -1484,9 +1645,9 @@
           <w:noProof/>
         </w:rPr>
         <w:drawing>
-          <wp:inline distT="0" distB="0" distL="0" distR="0" wp14:anchorId="2061451F" wp14:editId="4EA58144">
+          <wp:inline distT="0" distB="0" distL="0" distR="0" wp14:anchorId="2061451F" wp14:editId="741BE339">
             <wp:extent cx="1828800" cy="3253740"/>
-            <wp:effectExtent l="0" t="0" r="0" b="3810"/>
+            <wp:effectExtent l="152400" t="114300" r="152400" b="137160"/>
             <wp:docPr id="2" name="Picture 2"/>
             <wp:cNvGraphicFramePr>
               <a:graphicFrameLocks xmlns:a="http://schemas.openxmlformats.org/drawingml/2006/main" noChangeAspect="1"/>
@@ -1518,6 +1679,38 @@
                     <a:prstGeom prst="rect">
                       <a:avLst/>
                     </a:prstGeom>
+                    <a:solidFill>
+                      <a:srgbClr val="FFFFFF">
+                        <a:shade val="85000"/>
+                      </a:srgbClr>
+                    </a:solidFill>
+                    <a:ln w="88900" cap="sq">
+                      <a:solidFill>
+                        <a:schemeClr val="accent6">
+                          <a:lumMod val="75000"/>
+                        </a:schemeClr>
+                      </a:solidFill>
+                      <a:miter lim="800000"/>
+                    </a:ln>
+                    <a:effectLst>
+                      <a:outerShdw blurRad="55000" dist="18000" dir="5400000" algn="tl" rotWithShape="0">
+                        <a:srgbClr val="000000">
+                          <a:alpha val="40000"/>
+                        </a:srgbClr>
+                      </a:outerShdw>
+                    </a:effectLst>
+                    <a:scene3d>
+                      <a:camera prst="orthographicFront"/>
+                      <a:lightRig rig="twoPt" dir="t">
+                        <a:rot lat="0" lon="0" rev="7200000"/>
+                      </a:lightRig>
+                    </a:scene3d>
+                    <a:sp3d>
+                      <a:bevelT w="25400" h="19050"/>
+                      <a:contourClr>
+                        <a:srgbClr val="FFFFFF"/>
+                      </a:contourClr>
+                    </a:sp3d>
                   </pic:spPr>
                 </pic:pic>
               </a:graphicData>
@@ -1542,9 +1735,9 @@
           <w:noProof/>
         </w:rPr>
         <w:drawing>
-          <wp:inline distT="0" distB="0" distL="0" distR="0" wp14:anchorId="78102C8D" wp14:editId="1F8A1C01">
+          <wp:inline distT="0" distB="0" distL="0" distR="0" wp14:anchorId="78102C8D" wp14:editId="6849C472">
             <wp:extent cx="1828800" cy="3253740"/>
-            <wp:effectExtent l="0" t="0" r="0" b="3810"/>
+            <wp:effectExtent l="152400" t="114300" r="152400" b="137160"/>
             <wp:docPr id="46" name="Picture 46"/>
             <wp:cNvGraphicFramePr>
               <a:graphicFrameLocks xmlns:a="http://schemas.openxmlformats.org/drawingml/2006/main" noChangeAspect="1"/>
@@ -1576,6 +1769,38 @@
                     <a:prstGeom prst="rect">
                       <a:avLst/>
                     </a:prstGeom>
+                    <a:solidFill>
+                      <a:srgbClr val="FFFFFF">
+                        <a:shade val="85000"/>
+                      </a:srgbClr>
+                    </a:solidFill>
+                    <a:ln w="88900" cap="sq">
+                      <a:solidFill>
+                        <a:schemeClr val="accent6">
+                          <a:lumMod val="75000"/>
+                        </a:schemeClr>
+                      </a:solidFill>
+                      <a:miter lim="800000"/>
+                    </a:ln>
+                    <a:effectLst>
+                      <a:outerShdw blurRad="55000" dist="18000" dir="5400000" algn="tl" rotWithShape="0">
+                        <a:srgbClr val="000000">
+                          <a:alpha val="40000"/>
+                        </a:srgbClr>
+                      </a:outerShdw>
+                    </a:effectLst>
+                    <a:scene3d>
+                      <a:camera prst="orthographicFront"/>
+                      <a:lightRig rig="twoPt" dir="t">
+                        <a:rot lat="0" lon="0" rev="7200000"/>
+                      </a:lightRig>
+                    </a:scene3d>
+                    <a:sp3d>
+                      <a:bevelT w="25400" h="19050"/>
+                      <a:contourClr>
+                        <a:srgbClr val="FFFFFF"/>
+                      </a:contourClr>
+                    </a:sp3d>
                   </pic:spPr>
                 </pic:pic>
               </a:graphicData>
@@ -1626,14 +1851,10 @@
       </w:pPr>
       <w:bookmarkStart w:id="4" w:name="_Toc55502765"/>
       <w:r>
-        <w:lastRenderedPageBreak/>
         <w:t xml:space="preserve">Scenariul 1 </w:t>
       </w:r>
       <w:r>
-        <w:t xml:space="preserve">- </w:t>
-      </w:r>
-      <w:r>
-        <w:t xml:space="preserve">Introducere rută/acceptare cursă </w:t>
+        <w:t xml:space="preserve">- Introducere rută/acceptare cursă </w:t>
       </w:r>
       <w:r>
         <w:t>(</w:t>
@@ -1992,7 +2213,6 @@
         <w:rPr>
           <w:lang w:val="fr-FR"/>
         </w:rPr>
-        <w:lastRenderedPageBreak/>
         <w:t>Scenariul 2 - Acceptarea/respingerea unei comenzi de către un șofer</w:t>
       </w:r>
       <w:bookmarkEnd w:id="5"/>
@@ -2041,9 +2261,9 @@
           <w:noProof/>
         </w:rPr>
         <w:drawing>
-          <wp:inline distT="0" distB="0" distL="0" distR="0" wp14:anchorId="4840BC6E" wp14:editId="2BB1C2B4">
+          <wp:inline distT="0" distB="0" distL="0" distR="0" wp14:anchorId="4840BC6E" wp14:editId="1F41C5A8">
             <wp:extent cx="1828800" cy="3253740"/>
-            <wp:effectExtent l="0" t="0" r="0" b="3810"/>
+            <wp:effectExtent l="152400" t="114300" r="152400" b="137160"/>
             <wp:docPr id="9" name="Picture 9"/>
             <wp:cNvGraphicFramePr>
               <a:graphicFrameLocks xmlns:a="http://schemas.openxmlformats.org/drawingml/2006/main" noChangeAspect="1"/>
@@ -2075,6 +2295,36 @@
                     <a:prstGeom prst="rect">
                       <a:avLst/>
                     </a:prstGeom>
+                    <a:solidFill>
+                      <a:srgbClr val="FFFFFF">
+                        <a:shade val="85000"/>
+                      </a:srgbClr>
+                    </a:solidFill>
+                    <a:ln w="88900" cap="sq">
+                      <a:solidFill>
+                        <a:srgbClr val="FF0000"/>
+                      </a:solidFill>
+                      <a:miter lim="800000"/>
+                    </a:ln>
+                    <a:effectLst>
+                      <a:outerShdw blurRad="55000" dist="18000" dir="5400000" algn="tl" rotWithShape="0">
+                        <a:srgbClr val="000000">
+                          <a:alpha val="40000"/>
+                        </a:srgbClr>
+                      </a:outerShdw>
+                    </a:effectLst>
+                    <a:scene3d>
+                      <a:camera prst="orthographicFront"/>
+                      <a:lightRig rig="twoPt" dir="t">
+                        <a:rot lat="0" lon="0" rev="7200000"/>
+                      </a:lightRig>
+                    </a:scene3d>
+                    <a:sp3d>
+                      <a:bevelT w="25400" h="19050"/>
+                      <a:contourClr>
+                        <a:srgbClr val="FFFFFF"/>
+                      </a:contourClr>
+                    </a:sp3d>
                   </pic:spPr>
                 </pic:pic>
               </a:graphicData>
@@ -2190,86 +2440,137 @@
     <w:p>
       <w:pPr>
         <w:jc w:val="center"/>
-      </w:pPr>
-    </w:p>
-    <w:p>
-      <w:pPr>
-        <w:jc w:val="center"/>
-      </w:pPr>
-    </w:p>
-    <w:p>
-      <w:pPr>
-        <w:jc w:val="center"/>
-      </w:pPr>
-    </w:p>
-    <w:p>
-      <w:pPr>
-        <w:jc w:val="center"/>
-      </w:pPr>
-    </w:p>
-    <w:p>
-      <w:pPr>
-        <w:jc w:val="center"/>
-      </w:pPr>
-    </w:p>
-    <w:p>
-      <w:pPr>
-        <w:jc w:val="center"/>
-      </w:pPr>
-    </w:p>
-    <w:p>
-      <w:pPr>
-        <w:jc w:val="center"/>
-      </w:pPr>
-    </w:p>
-    <w:p>
-      <w:pPr>
-        <w:jc w:val="center"/>
-      </w:pPr>
-    </w:p>
-    <w:p>
-      <w:pPr>
-        <w:jc w:val="center"/>
-      </w:pPr>
-    </w:p>
-    <w:p>
-      <w:pPr>
-        <w:jc w:val="center"/>
-      </w:pPr>
-    </w:p>
-    <w:p>
-      <w:pPr>
-        <w:jc w:val="center"/>
-      </w:pPr>
-    </w:p>
-    <w:p>
-      <w:pPr>
-        <w:jc w:val="center"/>
-      </w:pPr>
-    </w:p>
-    <w:p>
-      <w:pPr>
-        <w:jc w:val="center"/>
-      </w:pPr>
-    </w:p>
-    <w:p>
-      <w:pPr>
-        <w:jc w:val="center"/>
-      </w:pPr>
-    </w:p>
-    <w:p>
-      <w:pPr>
-        <w:jc w:val="center"/>
-      </w:pPr>
-    </w:p>
-    <w:p>
-      <w:pPr>
-        <w:jc w:val="center"/>
-      </w:pPr>
-    </w:p>
-    <w:p>
-      <w:pPr>
-        <w:jc w:val="center"/>
+        <w:rPr>
+          <w:lang w:val="fr-FR"/>
+        </w:rPr>
+      </w:pPr>
+    </w:p>
+    <w:p>
+      <w:pPr>
+        <w:jc w:val="center"/>
+        <w:rPr>
+          <w:lang w:val="fr-FR"/>
+        </w:rPr>
+      </w:pPr>
+    </w:p>
+    <w:p>
+      <w:pPr>
+        <w:jc w:val="center"/>
+        <w:rPr>
+          <w:lang w:val="fr-FR"/>
+        </w:rPr>
+      </w:pPr>
+    </w:p>
+    <w:p>
+      <w:pPr>
+        <w:jc w:val="center"/>
+        <w:rPr>
+          <w:lang w:val="fr-FR"/>
+        </w:rPr>
+      </w:pPr>
+    </w:p>
+    <w:p>
+      <w:pPr>
+        <w:jc w:val="center"/>
+        <w:rPr>
+          <w:lang w:val="fr-FR"/>
+        </w:rPr>
+      </w:pPr>
+    </w:p>
+    <w:p>
+      <w:pPr>
+        <w:jc w:val="center"/>
+        <w:rPr>
+          <w:lang w:val="fr-FR"/>
+        </w:rPr>
+      </w:pPr>
+    </w:p>
+    <w:p>
+      <w:pPr>
+        <w:jc w:val="center"/>
+        <w:rPr>
+          <w:lang w:val="fr-FR"/>
+        </w:rPr>
+      </w:pPr>
+    </w:p>
+    <w:p>
+      <w:pPr>
+        <w:jc w:val="center"/>
+        <w:rPr>
+          <w:lang w:val="fr-FR"/>
+        </w:rPr>
+      </w:pPr>
+    </w:p>
+    <w:p>
+      <w:pPr>
+        <w:jc w:val="center"/>
+        <w:rPr>
+          <w:lang w:val="fr-FR"/>
+        </w:rPr>
+      </w:pPr>
+    </w:p>
+    <w:p>
+      <w:pPr>
+        <w:jc w:val="center"/>
+        <w:rPr>
+          <w:lang w:val="fr-FR"/>
+        </w:rPr>
+      </w:pPr>
+    </w:p>
+    <w:p>
+      <w:pPr>
+        <w:jc w:val="center"/>
+        <w:rPr>
+          <w:lang w:val="fr-FR"/>
+        </w:rPr>
+      </w:pPr>
+    </w:p>
+    <w:p>
+      <w:pPr>
+        <w:jc w:val="center"/>
+        <w:rPr>
+          <w:lang w:val="fr-FR"/>
+        </w:rPr>
+      </w:pPr>
+    </w:p>
+    <w:p>
+      <w:pPr>
+        <w:jc w:val="center"/>
+        <w:rPr>
+          <w:lang w:val="fr-FR"/>
+        </w:rPr>
+      </w:pPr>
+    </w:p>
+    <w:p>
+      <w:pPr>
+        <w:jc w:val="center"/>
+        <w:rPr>
+          <w:lang w:val="fr-FR"/>
+        </w:rPr>
+      </w:pPr>
+    </w:p>
+    <w:p>
+      <w:pPr>
+        <w:jc w:val="center"/>
+        <w:rPr>
+          <w:lang w:val="fr-FR"/>
+        </w:rPr>
+      </w:pPr>
+    </w:p>
+    <w:p>
+      <w:pPr>
+        <w:jc w:val="center"/>
+        <w:rPr>
+          <w:lang w:val="fr-FR"/>
+        </w:rPr>
+      </w:pPr>
+    </w:p>
+    <w:p>
+      <w:pPr>
+        <w:jc w:val="center"/>
+        <w:rPr>
+          <w:lang w:val="fr-FR"/>
+        </w:rPr>
       </w:pPr>
     </w:p>
     <w:p>
@@ -2284,20 +2585,13 @@
         <w:rPr>
           <w:lang w:val="fr-FR"/>
         </w:rPr>
-        <w:lastRenderedPageBreak/>
         <w:t>Scenariul 3 -</w:t>
       </w:r>
       <w:r>
         <w:rPr>
           <w:lang w:val="fr-FR"/>
         </w:rPr>
-        <w:t xml:space="preserve"> </w:t>
-      </w:r>
-      <w:r>
-        <w:rPr>
-          <w:lang w:val="fr-FR"/>
-        </w:rPr>
-        <w:t>Alegerea unui tip de cursă în funcție de nevoile utilizatorului</w:t>
+        <w:t xml:space="preserve"> Alegerea unui tip de cursă în funcție de nevoile utilizatorului</w:t>
       </w:r>
       <w:bookmarkEnd w:id="6"/>
     </w:p>
@@ -2635,7 +2929,6 @@
         <w:rPr>
           <w:noProof/>
         </w:rPr>
-        <w:lastRenderedPageBreak/>
         <w:drawing>
           <wp:inline distT="0" distB="0" distL="0" distR="0" wp14:anchorId="7804D16A" wp14:editId="5C27E9CD">
             <wp:extent cx="1828800" cy="3253740"/>
@@ -2904,7 +3197,6 @@
         <w:rPr>
           <w:lang w:val="fr-FR"/>
         </w:rPr>
-        <w:lastRenderedPageBreak/>
         <w:t>Scenariul 4 – Generare de cod p</w:t>
       </w:r>
       <w:r>
@@ -3164,9 +3456,9 @@
           <w:noProof/>
         </w:rPr>
         <w:drawing>
-          <wp:inline distT="0" distB="0" distL="0" distR="0" wp14:anchorId="5EEEC825" wp14:editId="4A21858F">
+          <wp:inline distT="0" distB="0" distL="0" distR="0" wp14:anchorId="5EEEC825" wp14:editId="0A476353">
             <wp:extent cx="1828800" cy="3253740"/>
-            <wp:effectExtent l="0" t="0" r="0" b="3810"/>
+            <wp:effectExtent l="152400" t="114300" r="152400" b="137160"/>
             <wp:docPr id="26" name="Picture 26"/>
             <wp:cNvGraphicFramePr>
               <a:graphicFrameLocks xmlns:a="http://schemas.openxmlformats.org/drawingml/2006/main" noChangeAspect="1"/>
@@ -3198,6 +3490,36 @@
                     <a:prstGeom prst="rect">
                       <a:avLst/>
                     </a:prstGeom>
+                    <a:solidFill>
+                      <a:srgbClr val="FFFFFF">
+                        <a:shade val="85000"/>
+                      </a:srgbClr>
+                    </a:solidFill>
+                    <a:ln w="88900" cap="sq">
+                      <a:solidFill>
+                        <a:srgbClr val="FF0000"/>
+                      </a:solidFill>
+                      <a:miter lim="800000"/>
+                    </a:ln>
+                    <a:effectLst>
+                      <a:outerShdw blurRad="55000" dist="18000" dir="5400000" algn="tl" rotWithShape="0">
+                        <a:srgbClr val="000000">
+                          <a:alpha val="40000"/>
+                        </a:srgbClr>
+                      </a:outerShdw>
+                    </a:effectLst>
+                    <a:scene3d>
+                      <a:camera prst="orthographicFront"/>
+                      <a:lightRig rig="twoPt" dir="t">
+                        <a:rot lat="0" lon="0" rev="7200000"/>
+                      </a:lightRig>
+                    </a:scene3d>
+                    <a:sp3d>
+                      <a:bevelT w="25400" h="19050"/>
+                      <a:contourClr>
+                        <a:srgbClr val="FFFFFF"/>
+                      </a:contourClr>
+                    </a:sp3d>
                   </pic:spPr>
                 </pic:pic>
               </a:graphicData>
@@ -3272,7 +3594,6 @@
         <w:rPr>
           <w:lang w:val="fr-FR"/>
         </w:rPr>
-        <w:lastRenderedPageBreak/>
         <w:t>Scenariu 5 - Selectarea unei modalități de plată la finalul unei curse de ride</w:t>
       </w:r>
       <w:r>
@@ -3544,16 +3865,27 @@
     <w:p>
       <w:pPr>
         <w:pStyle w:val="Heading1"/>
+        <w:rPr>
+          <w:lang w:val="fr-FR"/>
+        </w:rPr>
       </w:pPr>
       <w:bookmarkStart w:id="10" w:name="_Toc55502771"/>
       <w:r>
-        <w:lastRenderedPageBreak/>
+        <w:rPr>
+          <w:lang w:val="fr-FR"/>
+        </w:rPr>
         <w:t xml:space="preserve">Scenariul 6 </w:t>
       </w:r>
       <w:r>
+        <w:rPr>
+          <w:lang w:val="fr-FR"/>
+        </w:rPr>
         <w:t>–</w:t>
       </w:r>
       <w:r>
+        <w:rPr>
+          <w:lang w:val="fr-FR"/>
+        </w:rPr>
         <w:t xml:space="preserve"> Challenges</w:t>
       </w:r>
       <w:bookmarkEnd w:id="10"/>
@@ -3845,7 +4177,6 @@
         <w:rPr>
           <w:lang w:val="fr-FR"/>
         </w:rPr>
-        <w:lastRenderedPageBreak/>
         <w:t>Scenariul 7 – Adăugarea unui review la finalul un</w:t>
       </w:r>
       <w:r>
@@ -4170,14 +4501,7 @@
         <w:rPr>
           <w:lang w:val="fr-FR"/>
         </w:rPr>
-        <w:lastRenderedPageBreak/>
-        <w:t xml:space="preserve">Scenariul 8 - </w:t>
-      </w:r>
-      <w:r>
-        <w:rPr>
-          <w:lang w:val="fr-FR"/>
-        </w:rPr>
-        <w:t>Încărcarea unei dovezi video pentru verificarea integrității mijlocului de transport împrumutat</w:t>
+        <w:t>Scenariul 8 - Încărcarea unei dovezi video pentru verificarea integrității mijlocului de transport împrumutat</w:t>
       </w:r>
       <w:bookmarkEnd w:id="12"/>
     </w:p>
@@ -4331,7 +4655,6 @@
         <w:rPr>
           <w:lang w:val="fr-FR"/>
         </w:rPr>
-        <w:lastRenderedPageBreak/>
         <w:t>S</w:t>
       </w:r>
       <w:r>
@@ -4554,14 +4877,7 @@
         <w:rPr>
           <w:lang w:val="fr-FR"/>
         </w:rPr>
-        <w:lastRenderedPageBreak/>
-        <w:t xml:space="preserve">Scenariul 10 - </w:t>
-      </w:r>
-      <w:r>
-        <w:rPr>
-          <w:lang w:val="fr-FR"/>
-        </w:rPr>
-        <w:t xml:space="preserve">Afișarea de checkpoint-uri pe ruta de călătorie și notificare </w:t>
+        <w:t xml:space="preserve">Scenariul 10 - Afișarea de checkpoint-uri pe ruta de călătorie și notificare </w:t>
       </w:r>
       <w:r>
         <w:rPr>
@@ -4851,7 +5167,6 @@
         <w:rPr>
           <w:lang w:val="fr-FR"/>
         </w:rPr>
-        <w:lastRenderedPageBreak/>
         <w:t xml:space="preserve">Scenariul 11 – </w:t>
       </w:r>
       <w:r>
@@ -4886,9 +5201,9 @@
           <w:noProof/>
         </w:rPr>
         <w:drawing>
-          <wp:inline distT="0" distB="0" distL="0" distR="0" wp14:anchorId="7844B78B" wp14:editId="7F42370B">
+          <wp:inline distT="0" distB="0" distL="0" distR="0" wp14:anchorId="7844B78B" wp14:editId="3445C216">
             <wp:extent cx="1828800" cy="3253740"/>
-            <wp:effectExtent l="0" t="0" r="0" b="3810"/>
+            <wp:effectExtent l="152400" t="114300" r="152400" b="137160"/>
             <wp:docPr id="41" name="Picture 41"/>
             <wp:cNvGraphicFramePr>
               <a:graphicFrameLocks xmlns:a="http://schemas.openxmlformats.org/drawingml/2006/main" noChangeAspect="1"/>
@@ -4920,6 +5235,36 @@
                     <a:prstGeom prst="rect">
                       <a:avLst/>
                     </a:prstGeom>
+                    <a:solidFill>
+                      <a:srgbClr val="FFFFFF">
+                        <a:shade val="85000"/>
+                      </a:srgbClr>
+                    </a:solidFill>
+                    <a:ln w="88900" cap="sq">
+                      <a:solidFill>
+                        <a:srgbClr val="0070C0"/>
+                      </a:solidFill>
+                      <a:miter lim="800000"/>
+                    </a:ln>
+                    <a:effectLst>
+                      <a:outerShdw blurRad="55000" dist="18000" dir="5400000" algn="tl" rotWithShape="0">
+                        <a:srgbClr val="000000">
+                          <a:alpha val="40000"/>
+                        </a:srgbClr>
+                      </a:outerShdw>
+                    </a:effectLst>
+                    <a:scene3d>
+                      <a:camera prst="orthographicFront"/>
+                      <a:lightRig rig="twoPt" dir="t">
+                        <a:rot lat="0" lon="0" rev="7200000"/>
+                      </a:lightRig>
+                    </a:scene3d>
+                    <a:sp3d>
+                      <a:bevelT w="25400" h="19050"/>
+                      <a:contourClr>
+                        <a:srgbClr val="FFFFFF"/>
+                      </a:contourClr>
+                    </a:sp3d>
                   </pic:spPr>
                 </pic:pic>
               </a:graphicData>
@@ -5143,7 +5488,6 @@
         <w:rPr>
           <w:lang w:val="fr-FR"/>
         </w:rPr>
-        <w:lastRenderedPageBreak/>
         <w:t xml:space="preserve">Scenariul 12 </w:t>
       </w:r>
       <w:proofErr w:type="gramStart"/>

</xml_diff>